<commit_message>
opd: ⚙️ lab3 admission ~~~ ready
</commit_message>
<xml_diff>
--- a/sem-1-2_opd/labs/lab3/ОПД ЛР3 Мельник Фёдор P3106.docx
+++ b/sem-1-2_opd/labs/lab3/ОПД ЛР3 Мельник Фёдор P3106.docx
@@ -182,8 +182,17 @@
           <w:sz w:val="28"/>
           <w:szCs w:val="28"/>
         </w:rPr>
-        <w:t>Ткешелашвили Нино Мерабиевна</w:t>
-      </w:r>
+        <w:t xml:space="preserve">Ткешелашвили Нино </w:t>
+      </w:r>
+      <w:proofErr w:type="spellStart"/>
+      <w:r>
+        <w:rPr>
+          <w:sz w:val="28"/>
+          <w:szCs w:val="28"/>
+        </w:rPr>
+        <w:t>Мерабиевна</w:t>
+      </w:r>
+      <w:proofErr w:type="spellEnd"/>
       <w:r>
         <w:rPr>
           <w:sz w:val="28"/>
@@ -214,22 +223,31 @@
           <w:sz w:val="28"/>
           <w:szCs w:val="28"/>
         </w:rPr>
-        <w:t xml:space="preserve"> ФП</w:t>
-      </w:r>
+        <w:t xml:space="preserve"> </w:t>
+      </w:r>
+      <w:proofErr w:type="spellStart"/>
       <w:r>
         <w:rPr>
           <w:sz w:val="28"/>
           <w:szCs w:val="28"/>
         </w:rPr>
-        <w:t>Ии</w:t>
+        <w:t>ФП</w:t>
       </w:r>
       <w:r>
         <w:rPr>
           <w:sz w:val="28"/>
           <w:szCs w:val="28"/>
         </w:rPr>
+        <w:t>Ии</w:t>
+      </w:r>
+      <w:r>
+        <w:rPr>
+          <w:sz w:val="28"/>
+          <w:szCs w:val="28"/>
+        </w:rPr>
         <w:t>КТ</w:t>
       </w:r>
+      <w:proofErr w:type="spellEnd"/>
     </w:p>
     <w:p>
       <w:pPr>
@@ -610,6 +628,7 @@
                 <w:lang w:val="en-US"/>
               </w:rPr>
             </w:pPr>
+            <w:proofErr w:type="spellStart"/>
             <w:r>
               <w:rPr>
                 <w:sz w:val="18"/>
@@ -618,6 +637,7 @@
               </w:rPr>
               <w:t>start_index</w:t>
             </w:r>
+            <w:proofErr w:type="spellEnd"/>
           </w:p>
         </w:tc>
         <w:tc>
@@ -640,6 +660,7 @@
               </w:rPr>
               <w:t xml:space="preserve">Адрес начала </w:t>
             </w:r>
+            <w:proofErr w:type="spellStart"/>
             <w:r>
               <w:rPr>
                 <w:sz w:val="18"/>
@@ -647,6 +668,7 @@
               </w:rPr>
               <w:t>мас</w:t>
             </w:r>
+            <w:proofErr w:type="spellEnd"/>
             <w:r>
               <w:rPr>
                 <w:sz w:val="18"/>
@@ -726,6 +748,7 @@
                 <w:lang w:val="en-US"/>
               </w:rPr>
             </w:pPr>
+            <w:proofErr w:type="spellStart"/>
             <w:r>
               <w:rPr>
                 <w:sz w:val="18"/>
@@ -734,6 +757,7 @@
               </w:rPr>
               <w:t>current_index</w:t>
             </w:r>
+            <w:proofErr w:type="spellEnd"/>
           </w:p>
         </w:tc>
         <w:tc>
@@ -855,6 +879,7 @@
                 <w:lang w:val="en-US"/>
               </w:rPr>
             </w:pPr>
+            <w:proofErr w:type="spellStart"/>
             <w:r>
               <w:rPr>
                 <w:sz w:val="18"/>
@@ -863,6 +888,7 @@
               </w:rPr>
               <w:t>arr_length</w:t>
             </w:r>
+            <w:proofErr w:type="spellEnd"/>
           </w:p>
         </w:tc>
         <w:tc>
@@ -2171,7 +2197,23 @@
                 <w:sz w:val="18"/>
                 <w:szCs w:val="18"/>
               </w:rPr>
-              <w:t xml:space="preserve">Косвенная автодекрементальная загрузка: </w:t>
+              <w:t xml:space="preserve">Косвенная </w:t>
+            </w:r>
+            <w:proofErr w:type="spellStart"/>
+            <w:r>
+              <w:rPr>
+                <w:sz w:val="18"/>
+                <w:szCs w:val="18"/>
+              </w:rPr>
+              <w:t>автодекрементальная</w:t>
+            </w:r>
+            <w:proofErr w:type="spellEnd"/>
+            <w:r>
+              <w:rPr>
+                <w:sz w:val="18"/>
+                <w:szCs w:val="18"/>
+              </w:rPr>
+              <w:t xml:space="preserve"> загрузка: </w:t>
             </w:r>
             <w:r>
               <w:rPr>
@@ -2549,7 +2591,6 @@
               <w:rPr>
                 <w:sz w:val="18"/>
                 <w:szCs w:val="18"/>
-                <w:lang w:val="en-US"/>
               </w:rPr>
             </w:pPr>
             <w:r>
@@ -4304,11 +4345,22 @@
         </w:numPr>
       </w:pPr>
       <w:r>
+        <w:t>элементы массива</w:t>
+      </w:r>
+      <w:r>
+        <w:t>,</w:t>
+      </w:r>
+      <w:r>
+        <w:t xml:space="preserve"> </w:t>
+      </w:r>
+      <w:proofErr w:type="spellStart"/>
+      <w:r>
         <w:rPr>
           <w:lang w:val="en-US"/>
         </w:rPr>
         <w:t>arr</w:t>
       </w:r>
+      <w:proofErr w:type="spellEnd"/>
       <w:r>
         <w:t>_</w:t>
       </w:r>
@@ -4319,31 +4371,10 @@
         <w:t>length</w:t>
       </w:r>
       <w:r>
-        <w:t xml:space="preserve"> – 16</w:t>
-      </w:r>
-      <w:r>
-        <w:t>-ти</w:t>
+        <w:t>,</w:t>
       </w:r>
       <w:r>
         <w:t xml:space="preserve"> </w:t>
-      </w:r>
-      <w:r>
-        <w:t>разрядные целые числа, беззнаковые</w:t>
-      </w:r>
-    </w:p>
-    <w:p>
-      <w:pPr>
-        <w:pStyle w:val="a7"/>
-        <w:numPr>
-          <w:ilvl w:val="0"/>
-          <w:numId w:val="1"/>
-        </w:numPr>
-      </w:pPr>
-      <w:r>
-        <w:t>элементы массива</w:t>
-      </w:r>
-      <w:r>
-        <w:t xml:space="preserve">, </w:t>
       </w:r>
       <w:r>
         <w:rPr>
@@ -4401,7 +4432,11 @@
         <w:t xml:space="preserve">элементы массива </w:t>
       </w:r>
       <w:r>
-        <w:t>&lt;= 2</w:t>
+        <w:t xml:space="preserve">&lt;= </w:t>
+      </w:r>
+      <w:proofErr w:type="gramStart"/>
+      <w:r>
+        <w:t>2</w:t>
       </w:r>
       <w:r>
         <w:rPr>
@@ -4418,6 +4453,7 @@
       <w:r>
         <w:t xml:space="preserve"> 1</w:t>
       </w:r>
+      <w:proofErr w:type="gramEnd"/>
     </w:p>
     <w:p>
       <w:pPr>
@@ -4448,7 +4484,11 @@
         <w:t xml:space="preserve"> </w:t>
       </w:r>
       <w:r>
-        <w:t>&lt;= 2</w:t>
+        <w:t xml:space="preserve">&lt;= </w:t>
+      </w:r>
+      <w:proofErr w:type="gramStart"/>
+      <w:r>
+        <w:t>2</w:t>
       </w:r>
       <w:r>
         <w:rPr>
@@ -4465,6 +4505,7 @@
       <w:r>
         <w:t xml:space="preserve"> 1</w:t>
       </w:r>
+      <w:proofErr w:type="gramEnd"/>
     </w:p>
     <w:p>
       <w:pPr>
@@ -4518,14 +4559,21 @@
         <w:ind w:firstLine="0"/>
       </w:pPr>
       <w:r>
-        <w:t xml:space="preserve">0 &lt; </w:t>
-      </w:r>
+        <w:t xml:space="preserve">0 </w:t>
+      </w:r>
+      <w:proofErr w:type="gramStart"/>
+      <w:r>
+        <w:t xml:space="preserve">&lt; </w:t>
+      </w:r>
+      <w:proofErr w:type="spellStart"/>
       <w:r>
         <w:rPr>
           <w:lang w:val="en-US"/>
         </w:rPr>
         <w:t>arr</w:t>
       </w:r>
+      <w:proofErr w:type="spellEnd"/>
+      <w:proofErr w:type="gramEnd"/>
       <w:r>
         <w:t>_</w:t>
       </w:r>
@@ -4571,12 +4619,14 @@
       <w:r>
         <w:t xml:space="preserve">) в сумме с </w:t>
       </w:r>
+      <w:proofErr w:type="spellStart"/>
       <w:r>
         <w:rPr>
           <w:lang w:val="en-US"/>
         </w:rPr>
         <w:t>arr</w:t>
       </w:r>
+      <w:proofErr w:type="spellEnd"/>
       <w:r>
         <w:t>_</w:t>
       </w:r>
@@ -4608,7 +4658,15 @@
         <w:t>+ 1 (</w:t>
       </w:r>
       <w:r>
-        <w:t>+1 из-за автодекрементации))</w:t>
+        <w:t xml:space="preserve">+1 из-за </w:t>
+      </w:r>
+      <w:proofErr w:type="spellStart"/>
+      <w:r>
+        <w:t>автодекрементации</w:t>
+      </w:r>
+      <w:proofErr w:type="spellEnd"/>
+      <w:r>
+        <w:t>))</w:t>
       </w:r>
     </w:p>
     <w:p>
@@ -4635,8 +4693,30 @@
         <w:rPr>
           <w:lang w:val="en-US"/>
         </w:rPr>
-        <w:t xml:space="preserve"> start_index &lt;= 7FF - arr_length</w:t>
-      </w:r>
+        <w:t xml:space="preserve"> </w:t>
+      </w:r>
+      <w:proofErr w:type="spellStart"/>
+      <w:r>
+        <w:rPr>
+          <w:lang w:val="en-US"/>
+        </w:rPr>
+        <w:t>start_index</w:t>
+      </w:r>
+      <w:proofErr w:type="spellEnd"/>
+      <w:r>
+        <w:rPr>
+          <w:lang w:val="en-US"/>
+        </w:rPr>
+        <w:t xml:space="preserve"> &lt;= 7FF - </w:t>
+      </w:r>
+      <w:proofErr w:type="spellStart"/>
+      <w:r>
+        <w:rPr>
+          <w:lang w:val="en-US"/>
+        </w:rPr>
+        <w:t>arr_length</w:t>
+      </w:r>
+      <w:proofErr w:type="spellEnd"/>
     </w:p>
     <w:p>
       <w:pPr>
@@ -4650,8 +4730,44 @@
         <w:rPr>
           <w:lang w:val="en-US"/>
         </w:rPr>
-        <w:t>2F0 &lt;= current_index &lt;= arr_length + start_index</w:t>
-      </w:r>
+        <w:t xml:space="preserve">2F0 &lt;= </w:t>
+      </w:r>
+      <w:proofErr w:type="spellStart"/>
+      <w:r>
+        <w:rPr>
+          <w:lang w:val="en-US"/>
+        </w:rPr>
+        <w:t>current_index</w:t>
+      </w:r>
+      <w:proofErr w:type="spellEnd"/>
+      <w:r>
+        <w:rPr>
+          <w:lang w:val="en-US"/>
+        </w:rPr>
+        <w:t xml:space="preserve"> &lt;= </w:t>
+      </w:r>
+      <w:proofErr w:type="spellStart"/>
+      <w:r>
+        <w:rPr>
+          <w:lang w:val="en-US"/>
+        </w:rPr>
+        <w:t>arr_length</w:t>
+      </w:r>
+      <w:proofErr w:type="spellEnd"/>
+      <w:r>
+        <w:rPr>
+          <w:lang w:val="en-US"/>
+        </w:rPr>
+        <w:t xml:space="preserve"> + </w:t>
+      </w:r>
+      <w:proofErr w:type="spellStart"/>
+      <w:r>
+        <w:rPr>
+          <w:lang w:val="en-US"/>
+        </w:rPr>
+        <w:t>start_index</w:t>
+      </w:r>
+      <w:proofErr w:type="spellEnd"/>
     </w:p>
     <w:p>
       <w:pPr>
@@ -4683,13 +4799,32 @@
         </w:rPr>
       </w:pPr>
       <w:r>
-        <w:t xml:space="preserve">0 &lt; </w:t>
-      </w:r>
+        <w:t xml:space="preserve">0 </w:t>
+      </w:r>
+      <w:proofErr w:type="gramStart"/>
+      <w:r>
+        <w:t xml:space="preserve">&lt; </w:t>
+      </w:r>
+      <w:proofErr w:type="spellStart"/>
       <w:r>
         <w:rPr>
           <w:lang w:val="en-US"/>
         </w:rPr>
-        <w:t>arr_length &lt;= 2D8</w:t>
+        <w:t>arr</w:t>
+      </w:r>
+      <w:proofErr w:type="gramEnd"/>
+      <w:r>
+        <w:rPr>
+          <w:lang w:val="en-US"/>
+        </w:rPr>
+        <w:t>_length</w:t>
+      </w:r>
+      <w:proofErr w:type="spellEnd"/>
+      <w:r>
+        <w:rPr>
+          <w:lang w:val="en-US"/>
+        </w:rPr>
+        <w:t xml:space="preserve"> &lt;= 2D8</w:t>
       </w:r>
     </w:p>
     <w:p>
@@ -4704,8 +4839,30 @@
         <w:rPr>
           <w:lang w:val="en-US"/>
         </w:rPr>
-        <w:t>0 &lt;= start_index &lt;= 2D8 – arr_length</w:t>
-      </w:r>
+        <w:t xml:space="preserve">0 &lt;= </w:t>
+      </w:r>
+      <w:proofErr w:type="spellStart"/>
+      <w:r>
+        <w:rPr>
+          <w:lang w:val="en-US"/>
+        </w:rPr>
+        <w:t>start_index</w:t>
+      </w:r>
+      <w:proofErr w:type="spellEnd"/>
+      <w:r>
+        <w:rPr>
+          <w:lang w:val="en-US"/>
+        </w:rPr>
+        <w:t xml:space="preserve"> &lt;= 2D8 – </w:t>
+      </w:r>
+      <w:proofErr w:type="spellStart"/>
+      <w:r>
+        <w:rPr>
+          <w:lang w:val="en-US"/>
+        </w:rPr>
+        <w:t>arr_length</w:t>
+      </w:r>
+      <w:proofErr w:type="spellEnd"/>
     </w:p>
     <w:p>
       <w:pPr>
@@ -4719,8 +4876,44 @@
         <w:rPr>
           <w:lang w:val="en-US"/>
         </w:rPr>
-        <w:t>0 &lt;= current_index &lt;= arr_length + start_index</w:t>
-      </w:r>
+        <w:t xml:space="preserve">0 &lt;= </w:t>
+      </w:r>
+      <w:proofErr w:type="spellStart"/>
+      <w:r>
+        <w:rPr>
+          <w:lang w:val="en-US"/>
+        </w:rPr>
+        <w:t>current_index</w:t>
+      </w:r>
+      <w:proofErr w:type="spellEnd"/>
+      <w:r>
+        <w:rPr>
+          <w:lang w:val="en-US"/>
+        </w:rPr>
+        <w:t xml:space="preserve"> &lt;= </w:t>
+      </w:r>
+      <w:proofErr w:type="spellStart"/>
+      <w:r>
+        <w:rPr>
+          <w:lang w:val="en-US"/>
+        </w:rPr>
+        <w:t>arr_length</w:t>
+      </w:r>
+      <w:proofErr w:type="spellEnd"/>
+      <w:r>
+        <w:rPr>
+          <w:lang w:val="en-US"/>
+        </w:rPr>
+        <w:t xml:space="preserve"> + </w:t>
+      </w:r>
+      <w:proofErr w:type="spellStart"/>
+      <w:r>
+        <w:rPr>
+          <w:lang w:val="en-US"/>
+        </w:rPr>
+        <w:t>start_index</w:t>
+      </w:r>
+      <w:proofErr w:type="spellEnd"/>
     </w:p>
     <w:p>
       <w:pPr>
@@ -4847,27 +5040,20 @@
       </w:r>
     </w:p>
     <w:p>
-      <w:pPr>
+      <w:r>
+        <w:t xml:space="preserve">Адрес первой команды – </w:t>
+      </w:r>
+      <w:r>
+        <w:t>2</w:t>
+      </w:r>
+      <w:r>
         <w:rPr>
           <w:lang w:val="en-US"/>
         </w:rPr>
-      </w:pPr>
-      <w:r>
-        <w:t xml:space="preserve">Адрес первой команды – </w:t>
-      </w:r>
-      <w:r>
-        <w:rPr>
-          <w:lang w:val="en-US"/>
-        </w:rPr>
-        <w:t>2DC</w:t>
+        <w:t>DC</w:t>
       </w:r>
     </w:p>
     <w:p>
-      <w:pPr>
-        <w:rPr>
-          <w:lang w:val="en-US"/>
-        </w:rPr>
-      </w:pPr>
       <w:r>
         <w:t>Адрес последней команды – 2</w:t>
       </w:r>
@@ -4882,14 +5068,8 @@
       <w:pPr>
         <w:spacing w:after="160" w:line="278" w:lineRule="auto"/>
         <w:ind w:left="0" w:firstLine="0"/>
-        <w:rPr>
-          <w:lang w:val="en-US"/>
-        </w:rPr>
       </w:pPr>
       <w:r>
-        <w:rPr>
-          <w:lang w:val="en-US"/>
-        </w:rPr>
         <w:br w:type="page"/>
       </w:r>
     </w:p>

</xml_diff>